<commit_message>
adjusted cover for v2
</commit_message>
<xml_diff>
--- a/cover.docx
+++ b/cover.docx
@@ -461,8 +461,6 @@
               </w:rPr>
               <w:t>30.03</w:t>
             </w:r>
-            <w:bookmarkStart w:id="0" w:name="_GoBack"/>
-            <w:bookmarkEnd w:id="0"/>
           </w:p>
         </w:tc>
         <w:tc>
@@ -640,6 +638,15 @@
                 <w:lang w:val="de-CH" w:eastAsia="en-US"/>
               </w:rPr>
             </w:pPr>
+            <w:r>
+              <w:rPr>
+                <w:rFonts w:ascii="New York" w:hAnsi="New York" w:cs="Arial"/>
+                <w:sz w:val="40"/>
+                <w:szCs w:val="40"/>
+                <w:lang w:val="de-CH" w:eastAsia="en-US"/>
+              </w:rPr>
+              <w:t>W6</w:t>
+            </w:r>
           </w:p>
         </w:tc>
         <w:tc>
@@ -677,8 +684,28 @@
                 <w:szCs w:val="40"/>
                 <w:lang w:val="de-CH" w:eastAsia="en-US"/>
               </w:rPr>
-              <w:t>18.05</w:t>
+              <w:t>01</w:t>
             </w:r>
+            <w:r>
+              <w:rPr>
+                <w:rFonts w:ascii="New York" w:hAnsi="New York" w:cs="Arial"/>
+                <w:sz w:val="40"/>
+                <w:szCs w:val="40"/>
+                <w:lang w:val="de-CH" w:eastAsia="en-US"/>
+              </w:rPr>
+              <w:t>.0</w:t>
+            </w:r>
+            <w:r>
+              <w:rPr>
+                <w:rFonts w:ascii="New York" w:hAnsi="New York" w:cs="Arial"/>
+                <w:sz w:val="40"/>
+                <w:szCs w:val="40"/>
+                <w:lang w:val="de-CH" w:eastAsia="en-US"/>
+              </w:rPr>
+              <w:t>6</w:t>
+            </w:r>
+            <w:bookmarkStart w:id="0" w:name="_GoBack"/>
+            <w:bookmarkEnd w:id="0"/>
           </w:p>
         </w:tc>
         <w:tc>

</xml_diff>